<commit_message>
--Bug fixes and add screen
</commit_message>
<xml_diff>
--- a/058_125_227_milestone4/058_125_227_milestone4.docx
+++ b/058_125_227_milestone4/058_125_227_milestone4.docx
@@ -183,7 +183,7 @@
           </mc:Choice>
           <mc:Fallback>
             <w:pict>
-              <v:shapetype w14:anchorId="2124A2ED" id="_x0000_t32" coordsize="21600,21600" o:spt="32" o:oned="t" path="m,l21600,21600e" filled="f">
+              <v:shapetype w14:anchorId="5A65D121" id="_x0000_t32" coordsize="21600,21600" o:spt="32" o:oned="t" path="m,l21600,21600e" filled="f">
                 <v:path arrowok="t" fillok="f" o:connecttype="none"/>
                 <o:lock v:ext="edit" shapetype="t"/>
               </v:shapetype>
@@ -237,15 +237,7 @@
           <w:sz w:val="40"/>
           <w:szCs w:val="40"/>
         </w:rPr>
-        <w:t>Project Milestone #</w:t>
-      </w:r>
-      <w:r>
-        <w:rPr>
-          <w:rFonts w:ascii="Calibri Light" w:hAnsi="Calibri Light" w:cs="Calibri Light"/>
-          <w:sz w:val="40"/>
-          <w:szCs w:val="40"/>
-        </w:rPr>
-        <w:t xml:space="preserve"> 4</w:t>
+        <w:t>Project Milestone # 4</w:t>
       </w:r>
     </w:p>
     <w:p>
@@ -560,12 +552,28 @@
         <w:pStyle w:val="Heading1"/>
       </w:pPr>
       <w:r>
-        <w:t>GitHub link</w:t>
-      </w:r>
+        <w:t>GitHub</w:t>
+      </w:r>
+      <w:r>
+        <w:t xml:space="preserve"> </w:t>
+      </w:r>
+      <w:r>
+        <w:t>Milestone 4 link</w:t>
+      </w:r>
+    </w:p>
+    <w:p>
+      <w:hyperlink r:id="rId11" w:history="1">
+        <w:r>
+          <w:rPr>
+            <w:rStyle w:val="Hyperlink"/>
+          </w:rPr>
+          <w:t>https://github.com/Baeyung/HCI_Project/tree/main/058_125_227_milestone4</w:t>
+        </w:r>
+      </w:hyperlink>
     </w:p>
     <w:p/>
     <w:sectPr>
-      <w:headerReference w:type="default" r:id="rId11"/>
+      <w:headerReference w:type="default" r:id="rId12"/>
       <w:pgSz w:w="12240" w:h="15840"/>
       <w:pgMar w:top="1440" w:right="1440" w:bottom="1440" w:left="1440" w:header="720" w:footer="720" w:gutter="0"/>
       <w:cols w:space="720"/>
@@ -1162,6 +1170,29 @@
       <w:szCs w:val="32"/>
     </w:rPr>
   </w:style>
+  <w:style w:type="character" w:styleId="Hyperlink">
+    <w:name w:val="Hyperlink"/>
+    <w:basedOn w:val="DefaultParagraphFont"/>
+    <w:uiPriority w:val="99"/>
+    <w:unhideWhenUsed/>
+    <w:rsid w:val="009325E2"/>
+    <w:rPr>
+      <w:color w:val="0563C1" w:themeColor="hyperlink"/>
+      <w:u w:val="single"/>
+    </w:rPr>
+  </w:style>
+  <w:style w:type="character" w:styleId="UnresolvedMention">
+    <w:name w:val="Unresolved Mention"/>
+    <w:basedOn w:val="DefaultParagraphFont"/>
+    <w:uiPriority w:val="99"/>
+    <w:semiHidden/>
+    <w:unhideWhenUsed/>
+    <w:rsid w:val="009325E2"/>
+    <w:rPr>
+      <w:color w:val="605E5C"/>
+      <w:shd w:val="clear" w:color="auto" w:fill="E1DFDD"/>
+    </w:rPr>
+  </w:style>
 </w:styles>
 </file>
 

</xml_diff>